<commit_message>
added recent stroke article
</commit_message>
<xml_diff>
--- a/ahrq-quality-r01.docx
+++ b/ahrq-quality-r01.docx
@@ -238,6 +238,7 @@
       <w:tr>
         <w:trPr>
           <w:cantSplit/>
+          <w:trHeight w:val="728"/>
           <w:tblHeader/>
         </w:trPr>
         <w:tc>
@@ -423,7 +424,16 @@
                 <w:sz w:val="24"/>
                 <w:szCs w:val="24"/>
               </w:rPr>
-              <w:t>Loyola University Chicago</w:t>
+              <w:t>Loyola University Chicag</w:t>
+            </w:r>
+            <w:bookmarkStart w:id="0" w:name="_GoBack"/>
+            <w:bookmarkEnd w:id="0"/>
+            <w:r>
+              <w:rPr>
+                <w:sz w:val="24"/>
+                <w:szCs w:val="24"/>
+              </w:rPr>
+              <w:t>o</w:t>
             </w:r>
           </w:p>
         </w:tc>
@@ -752,7 +762,7 @@
         <w:t xml:space="preserve">and medical informatics. </w:t>
       </w:r>
       <w:r>
-        <w:t xml:space="preserve">For my Ph.D. dissertation I developed a number of methods for training highly accurate and robust machine learning and NLP models that require little training data. This work became one of the key themes </w:t>
+        <w:t xml:space="preserve">For my Ph.D. dissertation I developed methods for training highly accurate and robust machine learning and NLP models that require little training data. This work became one of the key themes </w:t>
       </w:r>
       <w:r>
         <w:t>of</w:t>
@@ -773,7 +783,10 @@
         <w:t xml:space="preserve">expensive to obtain. My research demonstrated that </w:t>
       </w:r>
       <w:r>
-        <w:t>labeld data</w:t>
+        <w:t>labeled</w:t>
+      </w:r>
+      <w:r>
+        <w:t xml:space="preserve"> data</w:t>
       </w:r>
       <w:r>
         <w:t xml:space="preserve"> can be obtained </w:t>
@@ -791,7 +804,13 @@
         <w:t xml:space="preserve">using a number of innovative techniques that </w:t>
       </w:r>
       <w:r>
-        <w:t>require only a fraction of the data whie still exhibiting high performance</w:t>
+        <w:t>require only a fraction of the data whi</w:t>
+      </w:r>
+      <w:r>
+        <w:t>l</w:t>
+      </w:r>
+      <w:r>
+        <w:t>e still exhibiting high performance</w:t>
       </w:r>
       <w:r>
         <w:t>.</w:t>
@@ -824,7 +843,7 @@
         <w:t xml:space="preserve"> revolutionize quality measurement and result in </w:t>
       </w:r>
       <w:r>
-        <w:t>large</w:t>
+        <w:t>massive</w:t>
       </w:r>
       <w:r>
         <w:t xml:space="preserve"> savings </w:t>
@@ -876,7 +895,13 @@
         <w:t>phenotyping</w:t>
       </w:r>
       <w:r>
-        <w:t xml:space="preserve">, and other types of data mining. I lead the development of the methods and software for relation extraction; our best performing methods were </w:t>
+        <w:t>, and o</w:t>
+      </w:r>
+      <w:r>
+        <w:t>ther types of data mining. I le</w:t>
+      </w:r>
+      <w:r>
+        <w:t xml:space="preserve">d the development of the methods and software for relation extraction; our best performing methods were </w:t>
       </w:r>
       <w:r>
         <w:t xml:space="preserve">implemented and </w:t>
@@ -923,7 +948,10 @@
         <w:t>c</w:t>
       </w:r>
       <w:r>
-        <w:t xml:space="preserve">omputer science department at Loyola University Chicago as an </w:t>
+        <w:t xml:space="preserve">omputer science department at </w:t>
+      </w:r>
+      <w:r>
+        <w:t xml:space="preserve">Loyola University Chicago as </w:t>
       </w:r>
       <w:r>
         <w:t>a</w:t>
@@ -977,13 +1005,25 @@
         <w:t>conducted experiments focusing on</w:t>
       </w:r>
       <w:r>
-        <w:t xml:space="preserve"> applications of deep neural networks ("deep learning") to clinical NLP. </w:t>
+        <w:t xml:space="preserve"> </w:t>
+      </w:r>
+      <w:r>
+        <w:t xml:space="preserve">several </w:t>
+      </w:r>
+      <w:r>
+        <w:t xml:space="preserve">applications of deep neural networks ("deep learning") to clinical NLP. </w:t>
       </w:r>
       <w:r>
         <w:t>Our</w:t>
       </w:r>
       <w:r>
-        <w:t xml:space="preserve"> results are very positive: the neural models perform </w:t>
+        <w:t xml:space="preserve"> results </w:t>
+      </w:r>
+      <w:r>
+        <w:t>were</w:t>
+      </w:r>
+      <w:r>
+        <w:t xml:space="preserve"> very positive: the neural models perform </w:t>
       </w:r>
       <w:r>
         <w:t>approximately</w:t>
@@ -995,16 +1035,19 @@
         <w:t xml:space="preserve">at least </w:t>
       </w:r>
       <w:r>
-        <w:t>in several cases show considerable gains in performance, while completely eliminating the need for manual feature engineering.</w:t>
-      </w:r>
-      <w:r>
-        <w:t xml:space="preserve"> The manus</w:t>
-      </w:r>
-      <w:r>
-        <w:t>cript describing our findings was just accepted for publication</w:t>
-      </w:r>
-      <w:r>
-        <w:t xml:space="preserve"> (Dligach, Miller, Lin, Bethard, and Savova, 2017)</w:t>
+        <w:t>in several cases show considerable gains in performance, while completely eliminating the need</w:t>
+      </w:r>
+      <w:r>
+        <w:t xml:space="preserve"> for manual feature engineering </w:t>
+      </w:r>
+      <w:r>
+        <w:t>(Dligach, Miller, Lin, Bethard, and Savova, 2017</w:t>
+      </w:r>
+      <w:r>
+        <w:t>; Lin, Miller, Dligach, Bethard, and Savova, 2017</w:t>
+      </w:r>
+      <w:r>
+        <w:t>)</w:t>
       </w:r>
       <w:r>
         <w:t>.</w:t>
@@ -1013,14 +1056,20 @@
         <w:t xml:space="preserve"> </w:t>
       </w:r>
       <w:r>
-        <w:t xml:space="preserve">This work </w:t>
-      </w:r>
-      <w:r>
-        <w:t xml:space="preserve">is directly relevant to </w:t>
+        <w:t>These works</w:t>
+      </w:r>
+      <w:r>
+        <w:t xml:space="preserve"> </w:t>
+      </w:r>
+      <w:r>
+        <w:t>are</w:t>
+      </w:r>
+      <w:r>
+        <w:t xml:space="preserve"> directly relevant </w:t>
       </w:r>
       <w:r>
         <w:lastRenderedPageBreak/>
-        <w:t xml:space="preserve">this AHRQ proposal as a number of methods that we propose in specific aim 2 </w:t>
+        <w:t xml:space="preserve">to this AHRQ proposal as a number of methods that we propose in specific aim 2 </w:t>
       </w:r>
       <w:r>
         <w:t>are inspired by recent developments in deep learning</w:t>
@@ -1184,7 +1233,21 @@
           <w:rFonts w:cs="Arial"/>
           <w:szCs w:val="22"/>
         </w:rPr>
-        <w:t xml:space="preserve"> been extremely productive and resulted in a number of joint publications.</w:t>
+        <w:t xml:space="preserve"> been extremely productive and resulted in </w:t>
+      </w:r>
+      <w:r>
+        <w:rPr>
+          <w:rFonts w:cs="Arial"/>
+          <w:szCs w:val="22"/>
+        </w:rPr>
+        <w:t>many</w:t>
+      </w:r>
+      <w:r>
+        <w:rPr>
+          <w:rFonts w:cs="Arial"/>
+          <w:szCs w:val="22"/>
+        </w:rPr>
+        <w:t xml:space="preserve"> joint publications.</w:t>
       </w:r>
       <w:r>
         <w:rPr>
@@ -1233,7 +1296,91 @@
           <w:rFonts w:cs="Arial"/>
           <w:szCs w:val="22"/>
         </w:rPr>
-        <w:t xml:space="preserve"> Our team has on board leading experts in both NLP and quality measurement </w:t>
+        <w:t xml:space="preserve"> </w:t>
+      </w:r>
+      <w:r>
+        <w:rPr>
+          <w:rFonts w:cs="Arial"/>
+          <w:szCs w:val="22"/>
+        </w:rPr>
+        <w:t xml:space="preserve">Dr. Afshar, Dr. Churpek (University of Chicago site PI), and I are currently collaborating </w:t>
+      </w:r>
+      <w:r>
+        <w:rPr>
+          <w:rFonts w:cs="Arial"/>
+          <w:szCs w:val="22"/>
+        </w:rPr>
+        <w:t xml:space="preserve">on </w:t>
+      </w:r>
+      <w:r>
+        <w:rPr>
+          <w:rFonts w:cs="Arial"/>
+          <w:szCs w:val="22"/>
+        </w:rPr>
+        <w:t>cross-</w:t>
+      </w:r>
+      <w:r>
+        <w:rPr>
+          <w:rFonts w:cs="Arial"/>
+          <w:szCs w:val="22"/>
+        </w:rPr>
+        <w:t>institutional</w:t>
+      </w:r>
+      <w:r>
+        <w:rPr>
+          <w:rFonts w:cs="Arial"/>
+          <w:szCs w:val="22"/>
+        </w:rPr>
+        <w:t xml:space="preserve"> validation of</w:t>
+      </w:r>
+      <w:r>
+        <w:rPr>
+          <w:rFonts w:cs="Arial"/>
+          <w:szCs w:val="22"/>
+        </w:rPr>
+        <w:t xml:space="preserve"> </w:t>
+      </w:r>
+      <w:r>
+        <w:rPr>
+          <w:rFonts w:cs="Arial"/>
+          <w:szCs w:val="22"/>
+        </w:rPr>
+        <w:t xml:space="preserve">our NLP </w:t>
+      </w:r>
+      <w:r>
+        <w:rPr>
+          <w:rFonts w:cs="Arial"/>
+          <w:szCs w:val="22"/>
+        </w:rPr>
+        <w:t>methods</w:t>
+      </w:r>
+      <w:r>
+        <w:rPr>
+          <w:rFonts w:cs="Arial"/>
+          <w:szCs w:val="22"/>
+        </w:rPr>
+        <w:t xml:space="preserve"> for ARDS</w:t>
+      </w:r>
+      <w:r>
+        <w:rPr>
+          <w:rFonts w:cs="Arial"/>
+          <w:szCs w:val="22"/>
+        </w:rPr>
+        <w:t xml:space="preserve"> detection</w:t>
+      </w:r>
+      <w:r>
+        <w:rPr>
+          <w:rFonts w:cs="Arial"/>
+          <w:szCs w:val="22"/>
+        </w:rPr>
+        <w:t xml:space="preserve">. </w:t>
+      </w:r>
+      <w:r>
+        <w:rPr>
+          <w:rFonts w:cs="Arial"/>
+          <w:szCs w:val="22"/>
+        </w:rPr>
+        <w:t xml:space="preserve">Our team has on board leading experts in both NLP and quality measurement </w:t>
       </w:r>
       <w:r>
         <w:rPr>
@@ -2234,20 +2381,6 @@
       </w:r>
       <w:r>
         <w:rPr>
-          <w:noProof/>
-        </w:rPr>
-        <w:t>Accepted for publication i</w:t>
-      </w:r>
-      <w:bookmarkStart w:id="0" w:name="_GoBack"/>
-      <w:bookmarkEnd w:id="0"/>
-      <w:r>
-        <w:rPr>
-          <w:noProof/>
-        </w:rPr>
-        <w:t xml:space="preserve">n: </w:t>
-      </w:r>
-      <w:r>
-        <w:rPr>
           <w:i/>
           <w:noProof/>
         </w:rPr>
@@ -2697,55 +2830,86 @@
         <w:rPr>
           <w:noProof/>
         </w:rPr>
+        <w:tab/>
+      </w:r>
+      <w:r>
+        <w:rPr>
+          <w:noProof/>
+        </w:rPr>
+        <w:t>Lin C</w:t>
+      </w:r>
+      <w:r>
+        <w:rPr>
+          <w:noProof/>
+        </w:rPr>
+        <w:t xml:space="preserve">, </w:t>
+      </w:r>
+      <w:r>
+        <w:rPr>
+          <w:noProof/>
+        </w:rPr>
+        <w:t>Miller TA</w:t>
+      </w:r>
+      <w:r>
+        <w:rPr>
+          <w:noProof/>
+        </w:rPr>
+        <w:t xml:space="preserve">, </w:t>
+      </w:r>
+      <w:r>
+        <w:rPr>
+          <w:b/>
+          <w:noProof/>
+        </w:rPr>
+        <w:t>Dligach D</w:t>
+      </w:r>
+      <w:r>
+        <w:rPr>
+          <w:noProof/>
+        </w:rPr>
+        <w:t xml:space="preserve">, </w:t>
+      </w:r>
+      <w:r>
+        <w:rPr>
+          <w:noProof/>
+        </w:rPr>
+        <w:t>Bethard S</w:t>
+      </w:r>
+      <w:r>
+        <w:rPr>
+          <w:noProof/>
+        </w:rPr>
+        <w:t>,</w:t>
+      </w:r>
+      <w:r>
+        <w:rPr>
+          <w:noProof/>
+        </w:rPr>
         <w:t xml:space="preserve"> </w:t>
       </w:r>
       <w:r>
         <w:rPr>
           <w:noProof/>
         </w:rPr>
-        <w:tab/>
-        <w:t xml:space="preserve">Miller TA, Bethard S, </w:t>
-      </w:r>
-      <w:r>
-        <w:rPr>
-          <w:b/>
-          <w:noProof/>
-        </w:rPr>
-        <w:t>Dligach D</w:t>
-      </w:r>
-      <w:r>
-        <w:rPr>
-          <w:noProof/>
-        </w:rPr>
-        <w:t xml:space="preserve">, </w:t>
-      </w:r>
-      <w:r>
-        <w:rPr>
-          <w:i/>
-          <w:iCs/>
-          <w:noProof/>
-        </w:rPr>
-        <w:t>et al.</w:t>
-      </w:r>
-      <w:r>
-        <w:rPr>
-          <w:noProof/>
-        </w:rPr>
-        <w:t xml:space="preserve"> Discovering narrative containers in clinical text. </w:t>
-      </w:r>
-      <w:r>
-        <w:rPr>
-          <w:i/>
-          <w:iCs/>
-          <w:noProof/>
-        </w:rPr>
-        <w:t>ACL 2013</w:t>
-      </w:r>
-      <w:r>
-        <w:rPr>
-          <w:noProof/>
-        </w:rPr>
-        <w:t xml:space="preserve"> 2013;:18.</w:t>
+        <w:t>Savova GK</w:t>
+      </w:r>
+      <w:r>
+        <w:rPr>
+          <w:noProof/>
+        </w:rPr>
+        <w:t>. Representations of Time Expressions for Temporal Relation Extraction with Convolution</w:t>
+      </w:r>
+      <w:r>
+        <w:rPr>
+          <w:noProof/>
+        </w:rPr>
+        <w:t>al Neural Networks. In Proceed</w:t>
+      </w:r>
+      <w:r>
+        <w:rPr>
+          <w:noProof/>
+        </w:rPr>
+        <w:t>ings of the 2017 Workshop on Biomedical Natural Language Processing (BioNLP 2017) held in conjunction with ACL-2017. August 2017. Vancouver, Canada.</w:t>
       </w:r>
     </w:p>
     <w:p>
@@ -3326,17 +3490,17 @@
         <w:t xml:space="preserve">cine study, </w:t>
       </w:r>
       <w:r>
-        <w:t xml:space="preserve">patients receive proper care only in about 55% of the cases. Improving the quality of care is therefore an urgent goal of </w:t>
+        <w:t xml:space="preserve">patients receive proper care only in about 55% of the cases. Improving the quality of care is </w:t>
+      </w:r>
+      <w:r>
+        <w:lastRenderedPageBreak/>
+        <w:t xml:space="preserve">therefore an urgent goal of </w:t>
       </w:r>
       <w:r>
         <w:t>the</w:t>
       </w:r>
       <w:r>
-        <w:t xml:space="preserve"> health care system. Computing quality measures is however a complicated process, which in many cases involves a manual examination of a large number of electronic health records </w:t>
-      </w:r>
-      <w:r>
-        <w:lastRenderedPageBreak/>
-        <w:t xml:space="preserve">(EHRs). </w:t>
+        <w:t xml:space="preserve"> health care system. Computing quality measures is however a complicated process, which in many cases involves a manual examination of a large number of electronic health records (EHRs). </w:t>
       </w:r>
       <w:r>
         <w:t>The goal of this project is to evaluate</w:t>
@@ -4252,7 +4416,14 @@
           <w:rFonts w:cs="Arial"/>
           <w:szCs w:val="22"/>
         </w:rPr>
-        <w:t>This project focuses on building a framework of open-source services that can be dynamically configured to transform EHR data into standards-conforming, comparable information suitable for large-scale analyses, inferencing, and integration of disparate health data. The clinical narrative and NLP methods for its processing are a central piece towards data normalization.</w:t>
+        <w:t>This project focuses on building a framework of open-source services that can be dynamically configured to transform EHR data into standards-conforming information suitable for large-scale analyses</w:t>
+      </w:r>
+      <w:r>
+        <w:rPr>
+          <w:rFonts w:cs="Arial"/>
+          <w:szCs w:val="22"/>
+        </w:rPr>
+        <w:t>.</w:t>
       </w:r>
     </w:p>
     <w:p>

</xml_diff>